<commit_message>
Working on Navbar + project gallery
</commit_message>
<xml_diff>
--- a/Why do I want to apply to FaC.docx
+++ b/Why do I want to apply to FaC.docx
@@ -7,25 +7,62 @@
         <w:t>Why do I want to a</w:t>
       </w:r>
       <w:r>
-        <w:t>pply to FaC?</w:t>
+        <w:t xml:space="preserve">pply to </w:t>
+      </w:r>
+      <w:proofErr w:type="spellStart"/>
+      <w:r>
+        <w:t>FaC</w:t>
+      </w:r>
+      <w:proofErr w:type="spellEnd"/>
+      <w:r>
+        <w:t>?</w:t>
       </w:r>
     </w:p>
     <w:p/>
     <w:p>
       <w:r>
-        <w:t xml:space="preserve">I like how accessible FaC makes programming and giving minorities to work in the tech industry, an industry still mostly dominated by white males. </w:t>
-      </w:r>
-    </w:p>
-    <w:p>
-      <w:r>
-        <w:t>I really value FaC peer-led learning approach. I really benefited from learning on the weekly meet-ups, but also from friends that have been part of FaC cohorts in the previous years. It is a very nice way of learning, which makes it easier to learn coding, but at the same time I get to improve my soft skills, such as collaboration and communications and also teaches me a new way to think about coding problems I have and how to communicate them to other people.</w:t>
+        <w:t xml:space="preserve">I like how accessible </w:t>
+      </w:r>
+      <w:proofErr w:type="spellStart"/>
+      <w:r>
+        <w:t>FaC</w:t>
+      </w:r>
+      <w:proofErr w:type="spellEnd"/>
+      <w:r>
+        <w:t xml:space="preserve"> makes programming and giving minorities to work in the tech industry, an industry still mostly dominated by white males. </w:t>
+      </w:r>
+    </w:p>
+    <w:p>
+      <w:r>
+        <w:t xml:space="preserve">I really value </w:t>
+      </w:r>
+      <w:proofErr w:type="spellStart"/>
+      <w:r>
+        <w:t>FaC</w:t>
+      </w:r>
+      <w:proofErr w:type="spellEnd"/>
+      <w:r>
+        <w:t xml:space="preserve"> peer-led learning approach. I really benefited from learning on the weekly meet-ups, but also from friends that have been part of </w:t>
+      </w:r>
+      <w:proofErr w:type="spellStart"/>
+      <w:r>
+        <w:t>FaC</w:t>
+      </w:r>
+      <w:proofErr w:type="spellEnd"/>
+      <w:r>
+        <w:t xml:space="preserve"> cohorts in the previous years. It is a very nice way of learning, which makes it easier to learn coding, but at the same time I get to improve my soft skills, such as collaboration and communications and also teaches me a new way to think about coding problems I have and how to communicate them to other people.</w:t>
       </w:r>
     </w:p>
     <w:p/>
     <w:p>
       <w:r>
-        <w:t>I believe tech gives us the opportunity to develop a more sustainable and ethical future, if used correctly and by working with companies that uphold these values, FaC</w:t>
-      </w:r>
+        <w:t xml:space="preserve">I believe tech gives us the opportunity to develop a more sustainable and ethical future, if used correctly and by working with companies that uphold these values, </w:t>
+      </w:r>
+      <w:proofErr w:type="spellStart"/>
+      <w:r>
+        <w:t>FaC</w:t>
+      </w:r>
+      <w:proofErr w:type="spellEnd"/>
       <w:r>
         <w:t xml:space="preserve"> contributes to this</w:t>
       </w:r>
@@ -48,24 +85,50 @@
     </w:p>
     <w:p>
       <w:r>
-        <w:t>Grew up in Germany</w:t>
-      </w:r>
-    </w:p>
-    <w:p>
-      <w:r>
-        <w:t>Bachelor (IHK) of Trade and Commerce</w:t>
-      </w:r>
-    </w:p>
-    <w:p>
-      <w:r>
-        <w:t>Bacherlor (Hons) in Photography</w:t>
-      </w:r>
-    </w:p>
-    <w:p>
-      <w:r>
         <w:t>Interests in sustainability, art, plants and coding</w:t>
       </w:r>
     </w:p>
+    <w:p/>
+    <w:p/>
+    <w:p/>
+    <w:p>
+      <w:r>
+        <w:t xml:space="preserve">Hi, I’m Lisa Hanes (she/her) and I am hoping to pursue a career in tech. I grew up in Germany and have working experience in hospitality and retail. Moreover, I went backpacking in the USA and Mexico, volunteering for all sorts of different companies. Soon I will be graduating form the University of Westminster with a BA (Hons) in Photography. </w:t>
+      </w:r>
+    </w:p>
+    <w:p>
+      <w:r>
+        <w:t>I made my first coding experience last year, where I attended an 8-week introduction course hosted by Code First Girls. I really enjoyed learning about programming and being able to solve problems and build projects. This made me commit to becoming a web developer</w:t>
+      </w:r>
+      <w:r>
+        <w:t xml:space="preserve">. Over the past few months, I have learned a lot about HTML, CSS and JavaScript with the help of friends, the weekly meetups organised by </w:t>
+      </w:r>
+      <w:proofErr w:type="spellStart"/>
+      <w:r>
+        <w:t>FaC</w:t>
+      </w:r>
+      <w:proofErr w:type="spellEnd"/>
+      <w:r>
+        <w:t xml:space="preserve"> and the discord channel. </w:t>
+      </w:r>
+    </w:p>
+    <w:p>
+      <w:r>
+        <w:t xml:space="preserve">I really enjoy the peer-led learning approach and think it is a nice way of learning, while also teaching me loads of skills beyond coding. </w:t>
+      </w:r>
+      <w:r>
+        <w:t xml:space="preserve">I think I bring the necessary soft skills to be able to flourish in such an environment, while also contributing to the </w:t>
+      </w:r>
+      <w:proofErr w:type="spellStart"/>
+      <w:r>
+        <w:t>FaC</w:t>
+      </w:r>
+      <w:proofErr w:type="spellEnd"/>
+      <w:r>
+        <w:t xml:space="preserve"> community. </w:t>
+      </w:r>
+    </w:p>
+    <w:p/>
     <w:p/>
     <w:sectPr>
       <w:pgSz w:w="11906" w:h="16838"/>

</xml_diff>

<commit_message>
Finishing Carousel and About Me
</commit_message>
<xml_diff>
--- a/Why do I want to apply to FaC.docx
+++ b/Why do I want to apply to FaC.docx
@@ -42,7 +42,15 @@
       </w:r>
       <w:proofErr w:type="spellEnd"/>
       <w:r>
-        <w:t xml:space="preserve"> peer-led learning approach. I really benefited from learning on the weekly meet-ups, but also from friends that have been part of </w:t>
+        <w:t xml:space="preserve"> peer-led learning approach. I really benefited from learning on the weekly </w:t>
+      </w:r>
+      <w:proofErr w:type="gramStart"/>
+      <w:r>
+        <w:t>meet-ups</w:t>
+      </w:r>
+      <w:proofErr w:type="gramEnd"/>
+      <w:r>
+        <w:t xml:space="preserve">, but also from friends that have been part of </w:t>
       </w:r>
       <w:proofErr w:type="spellStart"/>
       <w:r>
@@ -50,7 +58,15 @@
       </w:r>
       <w:proofErr w:type="spellEnd"/>
       <w:r>
-        <w:t xml:space="preserve"> cohorts in the previous years. It is a very nice way of learning, which makes it easier to learn coding, but at the same time I get to improve my soft skills, such as collaboration and communications and also teaches me a new way to think about coding problems I have and how to communicate them to other people.</w:t>
+        <w:t xml:space="preserve"> cohorts in the previous years. It is a very nice way of learning, which makes it easier to learn coding, but at the same time I get to improve my soft skills, such as collaboration and communications </w:t>
+      </w:r>
+      <w:proofErr w:type="gramStart"/>
+      <w:r>
+        <w:t>and also</w:t>
+      </w:r>
+      <w:proofErr w:type="gramEnd"/>
+      <w:r>
+        <w:t xml:space="preserve"> teaches me a new way to think about coding problems I have and how to communicate them to other people.</w:t>
       </w:r>
     </w:p>
     <w:p/>
@@ -85,23 +101,74 @@
     </w:p>
     <w:p>
       <w:r>
-        <w:t>Interests in sustainability, art, plants and coding</w:t>
-      </w:r>
-    </w:p>
-    <w:p/>
-    <w:p/>
-    <w:p/>
-    <w:p>
-      <w:r>
-        <w:t xml:space="preserve">Hi, I’m Lisa Hanes (she/her) and I am hoping to pursue a career in tech. I grew up in Germany and have working experience in hospitality and retail. Moreover, I went backpacking in the USA and Mexico, volunteering for all sorts of different companies. Soon I will be graduating form the University of Westminster with a BA (Hons) in Photography. </w:t>
-      </w:r>
-    </w:p>
-    <w:p>
-      <w:r>
-        <w:t>I made my first coding experience last year, where I attended an 8-week introduction course hosted by Code First Girls. I really enjoyed learning about programming and being able to solve problems and build projects. This made me commit to becoming a web developer</w:t>
-      </w:r>
-      <w:r>
-        <w:t xml:space="preserve">. Over the past few months, I have learned a lot about HTML, CSS and JavaScript with the help of friends, the weekly meetups organised by </w:t>
+        <w:t xml:space="preserve">Interests in sustainability, art, </w:t>
+      </w:r>
+      <w:proofErr w:type="gramStart"/>
+      <w:r>
+        <w:t>plants</w:t>
+      </w:r>
+      <w:proofErr w:type="gramEnd"/>
+      <w:r>
+        <w:t xml:space="preserve"> and coding</w:t>
+      </w:r>
+    </w:p>
+    <w:p/>
+    <w:p/>
+    <w:p/>
+    <w:p/>
+    <w:p/>
+    <w:p/>
+    <w:p/>
+    <w:p/>
+    <w:p/>
+    <w:p/>
+    <w:p/>
+    <w:p/>
+    <w:p/>
+    <w:p/>
+    <w:p/>
+    <w:p/>
+    <w:p>
+      <w:r>
+        <w:lastRenderedPageBreak/>
+        <w:t>H</w:t>
+      </w:r>
+      <w:r>
+        <w:t>ello!</w:t>
+      </w:r>
+      <w:r>
+        <w:t xml:space="preserve"> I’m Lisa Hanes (she/her) and I am hoping to pursue a career in tech. I grew up in Germany and </w:t>
+      </w:r>
+      <w:r>
+        <w:t>have been living in London for nearly four years</w:t>
+      </w:r>
+      <w:r>
+        <w:t xml:space="preserve"> and consider it my new home. Before coming to London, I went backpacking in the USA and Mexico, where I volunteered for all sorts of different companies and charities. Soon I will be graduating from the</w:t>
+      </w:r>
+      <w:r>
+        <w:t xml:space="preserve"> University of Westminster with a BA (Hons) in Photography. </w:t>
+      </w:r>
+    </w:p>
+    <w:p>
+      <w:r>
+        <w:t xml:space="preserve">I </w:t>
+      </w:r>
+      <w:r>
+        <w:t>had</w:t>
+      </w:r>
+      <w:r>
+        <w:t xml:space="preserve"> my first coding experience last year, where I attended an 8-week introduction course hosted by Code First Girls. I really enjoyed learning about programming and being able to solve problems and build projects. This made me commit to becoming a web developer</w:t>
+      </w:r>
+      <w:r>
+        <w:t xml:space="preserve">. Over the past few months, I have learned a lot about HTML, </w:t>
+      </w:r>
+      <w:proofErr w:type="gramStart"/>
+      <w:r>
+        <w:t>CSS</w:t>
+      </w:r>
+      <w:proofErr w:type="gramEnd"/>
+      <w:r>
+        <w:t xml:space="preserve"> and JavaScript with the help of friends, the weekly meetups organised by </w:t>
       </w:r>
       <w:proofErr w:type="spellStart"/>
       <w:r>
@@ -114,18 +181,45 @@
     </w:p>
     <w:p>
       <w:r>
-        <w:t xml:space="preserve">I really enjoy the peer-led learning approach and think it is a nice way of learning, while also teaching me loads of skills beyond coding. </w:t>
-      </w:r>
-      <w:r>
-        <w:t xml:space="preserve">I think I bring the necessary soft skills to be able to flourish in such an environment, while also contributing to the </w:t>
+        <w:t xml:space="preserve">I really enjoy </w:t>
       </w:r>
       <w:proofErr w:type="spellStart"/>
       <w:r>
+        <w:t>FaC´s</w:t>
+      </w:r>
+      <w:proofErr w:type="spellEnd"/>
+      <w:r>
+        <w:t xml:space="preserve"> peer-led learning approach</w:t>
+      </w:r>
+      <w:r>
+        <w:t xml:space="preserve">. Not only is it a </w:t>
+      </w:r>
+      <w:r>
+        <w:t xml:space="preserve">great pedagogical method which makes learning so much more enjoyable and fun, but it is also fantastic opportunity to develop a set of other skills, such as working in a team or communication skills, which will be relevant in my future career. </w:t>
+      </w:r>
+    </w:p>
+    <w:p>
+      <w:r>
+        <w:t xml:space="preserve">I am confident that my skills and enthusiasm will allow me to make the most of my time with </w:t>
+      </w:r>
+      <w:proofErr w:type="spellStart"/>
+      <w:r>
+        <w:t>FaC.</w:t>
+      </w:r>
+      <w:proofErr w:type="spellEnd"/>
+      <w:r>
+        <w:t xml:space="preserve"> </w:t>
+      </w:r>
+      <w:r>
+        <w:t xml:space="preserve">I am looking forward to the opportunity to be a part of the </w:t>
+      </w:r>
+      <w:proofErr w:type="spellStart"/>
+      <w:r>
         <w:t>FaC</w:t>
       </w:r>
       <w:proofErr w:type="spellEnd"/>
       <w:r>
-        <w:t xml:space="preserve"> community. </w:t>
+        <w:t xml:space="preserve"> community and work alongside other talented people.</w:t>
       </w:r>
     </w:p>
     <w:p/>

</xml_diff>

<commit_message>
fiddling with responsiveness and navbar
</commit_message>
<xml_diff>
--- a/Why do I want to apply to FaC.docx
+++ b/Why do I want to apply to FaC.docx
@@ -148,6 +148,9 @@
       <w:r>
         <w:t xml:space="preserve"> University of Westminster with a BA (Hons) in Photography. </w:t>
       </w:r>
+      <w:r>
+        <w:t>My interests are in alternative photographic processes, using plant-based materials to substitute conventional photographic materials, which are harmful to the environment.</w:t>
+      </w:r>
     </w:p>
     <w:p>
       <w:r>
@@ -181,6 +184,25 @@
     </w:p>
     <w:p>
       <w:r>
+        <w:t xml:space="preserve">The tech industry still suffers form great social disparity and programmes provided by </w:t>
+      </w:r>
+      <w:proofErr w:type="spellStart"/>
+      <w:r>
+        <w:t>FaC</w:t>
+      </w:r>
+      <w:proofErr w:type="spellEnd"/>
+      <w:r>
+        <w:t xml:space="preserve"> help close that gap. </w:t>
+      </w:r>
+      <w:r>
+        <w:t>Being surrounded by people from the coding community, I realised that tech can be the means to build a better future that offers equal chances for everyone, which I would like to be a part of.</w:t>
+      </w:r>
+    </w:p>
+    <w:p>
+      <w:r>
+        <w:t xml:space="preserve">Additionally, </w:t>
+      </w:r>
+      <w:r>
         <w:t xml:space="preserve">I really enjoy </w:t>
       </w:r>
       <w:proofErr w:type="spellStart"/>
@@ -223,6 +245,73 @@
       </w:r>
     </w:p>
     <w:p/>
+    <w:p>
+      <w:r>
+        <w:t>Write more on my interest in sustainability and what “social” changes I want to make in tech industry</w:t>
+      </w:r>
+    </w:p>
+    <w:p/>
+    <w:p/>
+    <w:p>
+      <w:pPr>
+        <w:pStyle w:val="Listenabsatz"/>
+        <w:numPr>
+          <w:ilvl w:val="0"/>
+          <w:numId w:val="1"/>
+        </w:numPr>
+      </w:pPr>
+      <w:r>
+        <w:t>Surrounded by coding community people and I think I want to part of that</w:t>
+      </w:r>
+    </w:p>
+    <w:p>
+      <w:pPr>
+        <w:pStyle w:val="Listenabsatz"/>
+        <w:numPr>
+          <w:ilvl w:val="0"/>
+          <w:numId w:val="1"/>
+        </w:numPr>
+      </w:pPr>
+      <w:r>
+        <w:t>Provides opportunities to achieve something good; not just for me, but for society</w:t>
+      </w:r>
+    </w:p>
+    <w:p>
+      <w:pPr>
+        <w:pStyle w:val="Listenabsatz"/>
+        <w:numPr>
+          <w:ilvl w:val="0"/>
+          <w:numId w:val="1"/>
+        </w:numPr>
+      </w:pPr>
+      <w:r>
+        <w:t xml:space="preserve">Tech industry still suffers from a great gender disparity and programmes provided by CFG help close that gap   </w:t>
+      </w:r>
+    </w:p>
+    <w:p>
+      <w:pPr>
+        <w:pStyle w:val="Listenabsatz"/>
+        <w:numPr>
+          <w:ilvl w:val="0"/>
+          <w:numId w:val="1"/>
+        </w:numPr>
+      </w:pPr>
+      <w:r>
+        <w:t>Tech can be the means to build a better future that offers equal chances for everyone</w:t>
+      </w:r>
+    </w:p>
+    <w:p>
+      <w:pPr>
+        <w:pStyle w:val="Listenabsatz"/>
+        <w:numPr>
+          <w:ilvl w:val="0"/>
+          <w:numId w:val="1"/>
+        </w:numPr>
+      </w:pPr>
+      <w:r>
+        <w:t>Tech provides me with the opportunity to do something meaningful to help form a more inclusive and fair future</w:t>
+      </w:r>
+    </w:p>
     <w:p/>
     <w:sectPr>
       <w:pgSz w:w="11906" w:h="16838"/>
@@ -232,6 +321,126 @@
     </w:sectPr>
   </w:body>
 </w:document>
+</file>
+
+<file path=word/numbering.xml><?xml version="1.0" encoding="utf-8"?>
+<w:numbering xmlns:wpc="http://schemas.microsoft.com/office/word/2010/wordprocessingCanvas" xmlns:cx="http://schemas.microsoft.com/office/drawing/2014/chartex" xmlns:cx1="http://schemas.microsoft.com/office/drawing/2015/9/8/chartex" xmlns:cx2="http://schemas.microsoft.com/office/drawing/2015/10/21/chartex" xmlns:cx3="http://schemas.microsoft.com/office/drawing/2016/5/9/chartex" xmlns:cx4="http://schemas.microsoft.com/office/drawing/2016/5/10/chartex" xmlns:cx5="http://schemas.microsoft.com/office/drawing/2016/5/11/chartex" xmlns:cx6="http://schemas.microsoft.com/office/drawing/2016/5/12/chartex" xmlns:cx7="http://schemas.microsoft.com/office/drawing/2016/5/13/chartex" xmlns:cx8="http://schemas.microsoft.com/office/drawing/2016/5/14/chartex" xmlns:mc="http://schemas.openxmlformats.org/markup-compatibility/2006" xmlns:aink="http://schemas.microsoft.com/office/drawing/2016/ink" xmlns:am3d="http://schemas.microsoft.com/office/drawing/2017/model3d" xmlns:o="urn:schemas-microsoft-com:office:office" xmlns:r="http://schemas.openxmlformats.org/officeDocument/2006/relationships" xmlns:m="http://schemas.openxmlformats.org/officeDocument/2006/math" xmlns:v="urn:schemas-microsoft-com:vml" xmlns:wp14="http://schemas.microsoft.com/office/word/2010/wordprocessingDrawing" xmlns:wp="http://schemas.openxmlformats.org/drawingml/2006/wordprocessingDrawing" xmlns:w10="urn:schemas-microsoft-com:office:word" xmlns:w="http://schemas.openxmlformats.org/wordprocessingml/2006/main" xmlns:w14="http://schemas.microsoft.com/office/word/2010/wordml" xmlns:w15="http://schemas.microsoft.com/office/word/2012/wordml" xmlns:w16cex="http://schemas.microsoft.com/office/word/2018/wordml/cex" xmlns:w16cid="http://schemas.microsoft.com/office/word/2016/wordml/cid" xmlns:w16="http://schemas.microsoft.com/office/word/2018/wordml" xmlns:w16sdtdh="http://schemas.microsoft.com/office/word/2020/wordml/sdtdatahash" xmlns:w16se="http://schemas.microsoft.com/office/word/2015/wordml/symex" xmlns:wpg="http://schemas.microsoft.com/office/word/2010/wordprocessingGroup" xmlns:wpi="http://schemas.microsoft.com/office/word/2010/wordprocessingInk" xmlns:wne="http://schemas.microsoft.com/office/word/2006/wordml" xmlns:wps="http://schemas.microsoft.com/office/word/2010/wordprocessingShape" mc:Ignorable="w14 w15 w16se w16cid w16 w16cex w16sdtdh wp14">
+  <w:abstractNum w:abstractNumId="0" w15:restartNumberingAfterBreak="0">
+    <w:nsid w:val="1E1957F5"/>
+    <w:multiLevelType w:val="hybridMultilevel"/>
+    <w:tmpl w:val="6FAECD3A"/>
+    <w:lvl w:ilvl="0" w:tplc="B7B671D4">
+      <w:numFmt w:val="bullet"/>
+      <w:lvlText w:val="-"/>
+      <w:lvlJc w:val="left"/>
+      <w:pPr>
+        <w:ind w:left="720" w:hanging="360"/>
+      </w:pPr>
+      <w:rPr>
+        <w:rFonts w:ascii="Calibri" w:eastAsiaTheme="minorHAnsi" w:hAnsi="Calibri" w:cs="Calibri" w:hint="default"/>
+      </w:rPr>
+    </w:lvl>
+    <w:lvl w:ilvl="1" w:tplc="08090003" w:tentative="1">
+      <w:start w:val="1"/>
+      <w:numFmt w:val="bullet"/>
+      <w:lvlText w:val="o"/>
+      <w:lvlJc w:val="left"/>
+      <w:pPr>
+        <w:ind w:left="1440" w:hanging="360"/>
+      </w:pPr>
+      <w:rPr>
+        <w:rFonts w:ascii="Courier New" w:hAnsi="Courier New" w:cs="Courier New" w:hint="default"/>
+      </w:rPr>
+    </w:lvl>
+    <w:lvl w:ilvl="2" w:tplc="08090005" w:tentative="1">
+      <w:start w:val="1"/>
+      <w:numFmt w:val="bullet"/>
+      <w:lvlText w:val=""/>
+      <w:lvlJc w:val="left"/>
+      <w:pPr>
+        <w:ind w:left="2160" w:hanging="360"/>
+      </w:pPr>
+      <w:rPr>
+        <w:rFonts w:ascii="Wingdings" w:hAnsi="Wingdings" w:hint="default"/>
+      </w:rPr>
+    </w:lvl>
+    <w:lvl w:ilvl="3" w:tplc="08090001" w:tentative="1">
+      <w:start w:val="1"/>
+      <w:numFmt w:val="bullet"/>
+      <w:lvlText w:val=""/>
+      <w:lvlJc w:val="left"/>
+      <w:pPr>
+        <w:ind w:left="2880" w:hanging="360"/>
+      </w:pPr>
+      <w:rPr>
+        <w:rFonts w:ascii="Symbol" w:hAnsi="Symbol" w:hint="default"/>
+      </w:rPr>
+    </w:lvl>
+    <w:lvl w:ilvl="4" w:tplc="08090003" w:tentative="1">
+      <w:start w:val="1"/>
+      <w:numFmt w:val="bullet"/>
+      <w:lvlText w:val="o"/>
+      <w:lvlJc w:val="left"/>
+      <w:pPr>
+        <w:ind w:left="3600" w:hanging="360"/>
+      </w:pPr>
+      <w:rPr>
+        <w:rFonts w:ascii="Courier New" w:hAnsi="Courier New" w:cs="Courier New" w:hint="default"/>
+      </w:rPr>
+    </w:lvl>
+    <w:lvl w:ilvl="5" w:tplc="08090005" w:tentative="1">
+      <w:start w:val="1"/>
+      <w:numFmt w:val="bullet"/>
+      <w:lvlText w:val=""/>
+      <w:lvlJc w:val="left"/>
+      <w:pPr>
+        <w:ind w:left="4320" w:hanging="360"/>
+      </w:pPr>
+      <w:rPr>
+        <w:rFonts w:ascii="Wingdings" w:hAnsi="Wingdings" w:hint="default"/>
+      </w:rPr>
+    </w:lvl>
+    <w:lvl w:ilvl="6" w:tplc="08090001" w:tentative="1">
+      <w:start w:val="1"/>
+      <w:numFmt w:val="bullet"/>
+      <w:lvlText w:val=""/>
+      <w:lvlJc w:val="left"/>
+      <w:pPr>
+        <w:ind w:left="5040" w:hanging="360"/>
+      </w:pPr>
+      <w:rPr>
+        <w:rFonts w:ascii="Symbol" w:hAnsi="Symbol" w:hint="default"/>
+      </w:rPr>
+    </w:lvl>
+    <w:lvl w:ilvl="7" w:tplc="08090003" w:tentative="1">
+      <w:start w:val="1"/>
+      <w:numFmt w:val="bullet"/>
+      <w:lvlText w:val="o"/>
+      <w:lvlJc w:val="left"/>
+      <w:pPr>
+        <w:ind w:left="5760" w:hanging="360"/>
+      </w:pPr>
+      <w:rPr>
+        <w:rFonts w:ascii="Courier New" w:hAnsi="Courier New" w:cs="Courier New" w:hint="default"/>
+      </w:rPr>
+    </w:lvl>
+    <w:lvl w:ilvl="8" w:tplc="08090005" w:tentative="1">
+      <w:start w:val="1"/>
+      <w:numFmt w:val="bullet"/>
+      <w:lvlText w:val=""/>
+      <w:lvlJc w:val="left"/>
+      <w:pPr>
+        <w:ind w:left="6480" w:hanging="360"/>
+      </w:pPr>
+      <w:rPr>
+        <w:rFonts w:ascii="Wingdings" w:hAnsi="Wingdings" w:hint="default"/>
+      </w:rPr>
+    </w:lvl>
+  </w:abstractNum>
+  <w:num w:numId="1">
+    <w:abstractNumId w:val="0"/>
+  </w:num>
+</w:numbering>
 </file>
 
 <file path=word/styles.xml><?xml version="1.0" encoding="utf-8"?>
@@ -660,6 +869,17 @@
     <w:semiHidden/>
     <w:unhideWhenUsed/>
   </w:style>
+  <w:style w:type="paragraph" w:styleId="Listenabsatz">
+    <w:name w:val="List Paragraph"/>
+    <w:basedOn w:val="Standard"/>
+    <w:uiPriority w:val="34"/>
+    <w:qFormat/>
+    <w:rsid w:val="002F620D"/>
+    <w:pPr>
+      <w:ind w:left="720"/>
+      <w:contextualSpacing/>
+    </w:pPr>
+  </w:style>
 </w:styles>
 </file>
 

</xml_diff>